<commit_message>
done Database Design, Class Diagram, Sequence Diagram (version 3.0) và Task Management
</commit_message>
<xml_diff>
--- a/KH_HUE_T08_SRS/KH_HUE_T08_SRS_v4.0.docx
+++ b/KH_HUE_T08_SRS/KH_HUE_T08_SRS_v4.0.docx
@@ -183,7 +183,7 @@
           <w:sz w:val="32"/>
           <w:lang w:val="fr-FR"/>
         </w:rPr>
-        <w:t>3</w:t>
+        <w:t>4</w:t>
       </w:r>
       <w:r>
         <w:rPr>
@@ -3388,16 +3388,7 @@
                 <w:szCs w:val="20"/>
                 <w:shd w:val="clear" w:color="auto" w:fill="FFFFFF"/>
               </w:rPr>
-              <w:t>Database Design, Class Diagram, Sequence Diagram (version 1</w:t>
-            </w:r>
-            <w:r>
-              <w:rPr>
-                <w:rFonts w:cs="Tahoma"/>
-                <w:color w:val="222222"/>
-                <w:szCs w:val="20"/>
-                <w:shd w:val="clear" w:color="auto" w:fill="FFFFFF"/>
-              </w:rPr>
-              <w:t>.0)</w:t>
+              <w:t>Database Design, Class Diagram, Sequence Diagram (version 1.0)</w:t>
             </w:r>
             <w:r>
               <w:rPr>
@@ -3933,8 +3924,6 @@
                 <w:szCs w:val="20"/>
               </w:rPr>
             </w:pPr>
-            <w:bookmarkStart w:id="5" w:name="_GoBack"/>
-            <w:bookmarkEnd w:id="5"/>
           </w:p>
         </w:tc>
       </w:tr>
@@ -4058,20 +4047,20 @@
           <w:rFonts w:ascii="Tahoma" w:hAnsi="Tahoma" w:cs="Tahoma"/>
         </w:rPr>
       </w:pPr>
-      <w:bookmarkStart w:id="6" w:name="_Toc462691749"/>
+      <w:bookmarkStart w:id="5" w:name="_Toc462691749"/>
       <w:r>
         <w:rPr>
           <w:rFonts w:ascii="Tahoma" w:hAnsi="Tahoma" w:cs="Tahoma"/>
         </w:rPr>
         <w:t>INTRODUCTION</w:t>
       </w:r>
-      <w:bookmarkStart w:id="7" w:name="_Toc196577918"/>
-      <w:bookmarkStart w:id="8" w:name="_Toc196577920"/>
-      <w:bookmarkStart w:id="9" w:name="_Toc196577921"/>
+      <w:bookmarkStart w:id="6" w:name="_Toc196577918"/>
+      <w:bookmarkStart w:id="7" w:name="_Toc196577920"/>
+      <w:bookmarkStart w:id="8" w:name="_Toc196577921"/>
+      <w:bookmarkEnd w:id="5"/>
       <w:bookmarkEnd w:id="6"/>
       <w:bookmarkEnd w:id="7"/>
       <w:bookmarkEnd w:id="8"/>
-      <w:bookmarkEnd w:id="9"/>
       <w:r>
         <w:rPr>
           <w:rFonts w:ascii="Tahoma" w:hAnsi="Tahoma" w:cs="Tahoma"/>
@@ -4090,18 +4079,18 @@
           <w:rFonts w:ascii="Tahoma" w:hAnsi="Tahoma" w:cs="Tahoma"/>
         </w:rPr>
       </w:pPr>
-      <w:bookmarkStart w:id="10" w:name="_Toc238641265"/>
-      <w:bookmarkStart w:id="11" w:name="_Toc238641347"/>
-      <w:bookmarkStart w:id="12" w:name="_Toc462691750"/>
+      <w:bookmarkStart w:id="9" w:name="_Toc238641265"/>
+      <w:bookmarkStart w:id="10" w:name="_Toc238641347"/>
+      <w:bookmarkStart w:id="11" w:name="_Toc462691750"/>
+      <w:bookmarkEnd w:id="9"/>
       <w:bookmarkEnd w:id="10"/>
-      <w:bookmarkEnd w:id="11"/>
       <w:r>
         <w:rPr>
           <w:rFonts w:ascii="Tahoma" w:hAnsi="Tahoma" w:cs="Tahoma"/>
         </w:rPr>
         <w:t>Purpose</w:t>
       </w:r>
-      <w:bookmarkEnd w:id="12"/>
+      <w:bookmarkEnd w:id="11"/>
     </w:p>
     <w:p>
       <w:pPr>
@@ -4220,7 +4209,7 @@
           <w:rFonts w:ascii="Tahoma" w:hAnsi="Tahoma" w:cs="Tahoma"/>
         </w:rPr>
       </w:pPr>
-      <w:bookmarkStart w:id="13" w:name="_Toc462691751"/>
+      <w:bookmarkStart w:id="12" w:name="_Toc462691751"/>
       <w:r>
         <w:rPr>
           <w:rFonts w:ascii="Tahoma" w:hAnsi="Tahoma" w:cs="Tahoma"/>
@@ -4228,7 +4217,7 @@
         <w:lastRenderedPageBreak/>
         <w:t>In Scope</w:t>
       </w:r>
-      <w:bookmarkEnd w:id="13"/>
+      <w:bookmarkEnd w:id="12"/>
     </w:p>
     <w:p>
       <w:pPr>
@@ -4279,8 +4268,8 @@
         </w:rPr>
         <w:t>chỉ áp dụng cho khoa CNTT - trường Đại Học Khoa Học Huế</w:t>
       </w:r>
-      <w:bookmarkStart w:id="14" w:name="_Toc196577923"/>
-      <w:bookmarkEnd w:id="14"/>
+      <w:bookmarkStart w:id="13" w:name="_Toc196577923"/>
+      <w:bookmarkEnd w:id="13"/>
       <w:r>
         <w:rPr>
           <w:rFonts w:cs="Tahoma"/>
@@ -4672,16 +4661,16 @@
           <w:rFonts w:ascii="Tahoma" w:hAnsi="Tahoma" w:cs="Tahoma"/>
         </w:rPr>
       </w:pPr>
-      <w:bookmarkStart w:id="15" w:name="_Toc462119735"/>
-      <w:bookmarkStart w:id="16" w:name="_Toc462691752"/>
+      <w:bookmarkStart w:id="14" w:name="_Toc462119735"/>
+      <w:bookmarkStart w:id="15" w:name="_Toc462691752"/>
       <w:r>
         <w:rPr>
           <w:rFonts w:ascii="Tahoma" w:hAnsi="Tahoma" w:cs="Tahoma"/>
         </w:rPr>
         <w:t>OVERVIEW</w:t>
       </w:r>
+      <w:bookmarkEnd w:id="14"/>
       <w:bookmarkEnd w:id="15"/>
-      <w:bookmarkEnd w:id="16"/>
     </w:p>
     <w:p>
       <w:pPr>
@@ -4694,14 +4683,14 @@
           <w:rFonts w:ascii="Tahoma" w:hAnsi="Tahoma" w:cs="Tahoma"/>
         </w:rPr>
       </w:pPr>
-      <w:bookmarkStart w:id="17" w:name="_Toc462691753"/>
+      <w:bookmarkStart w:id="16" w:name="_Toc462691753"/>
       <w:r>
         <w:rPr>
           <w:rFonts w:ascii="Tahoma" w:hAnsi="Tahoma" w:cs="Tahoma"/>
         </w:rPr>
         <w:t>Actors</w:t>
       </w:r>
-      <w:bookmarkEnd w:id="17"/>
+      <w:bookmarkEnd w:id="16"/>
     </w:p>
     <w:tbl>
       <w:tblPr>
@@ -5107,15 +5096,16 @@
           <w:rFonts w:ascii="Tahoma" w:hAnsi="Tahoma" w:cs="Tahoma"/>
         </w:rPr>
       </w:pPr>
-      <w:bookmarkStart w:id="18" w:name="_Toc202842707"/>
-      <w:bookmarkStart w:id="19" w:name="_Toc202865892"/>
-      <w:bookmarkStart w:id="20" w:name="_Toc203022790"/>
-      <w:bookmarkStart w:id="21" w:name="_Toc203023176"/>
-      <w:bookmarkStart w:id="22" w:name="_Toc203212499"/>
-      <w:bookmarkStart w:id="23" w:name="_Toc203289071"/>
-      <w:bookmarkStart w:id="24" w:name="_Toc222910646"/>
-      <w:bookmarkStart w:id="25" w:name="_Toc223410150"/>
-      <w:bookmarkStart w:id="26" w:name="_Toc462691754"/>
+      <w:bookmarkStart w:id="17" w:name="_Toc202842707"/>
+      <w:bookmarkStart w:id="18" w:name="_Toc202865892"/>
+      <w:bookmarkStart w:id="19" w:name="_Toc203022790"/>
+      <w:bookmarkStart w:id="20" w:name="_Toc203023176"/>
+      <w:bookmarkStart w:id="21" w:name="_Toc203212499"/>
+      <w:bookmarkStart w:id="22" w:name="_Toc203289071"/>
+      <w:bookmarkStart w:id="23" w:name="_Toc222910646"/>
+      <w:bookmarkStart w:id="24" w:name="_Toc223410150"/>
+      <w:bookmarkStart w:id="25" w:name="_Toc462691754"/>
+      <w:bookmarkEnd w:id="17"/>
       <w:bookmarkEnd w:id="18"/>
       <w:bookmarkEnd w:id="19"/>
       <w:bookmarkEnd w:id="20"/>
@@ -5123,7 +5113,6 @@
       <w:bookmarkEnd w:id="22"/>
       <w:bookmarkEnd w:id="23"/>
       <w:bookmarkEnd w:id="24"/>
-      <w:bookmarkEnd w:id="25"/>
       <w:r>
         <w:rPr>
           <w:rFonts w:ascii="Tahoma" w:hAnsi="Tahoma" w:cs="Tahoma"/>
@@ -5131,7 +5120,7 @@
         <w:lastRenderedPageBreak/>
         <w:t>System Use Case Diagram</w:t>
       </w:r>
-      <w:bookmarkEnd w:id="26"/>
+      <w:bookmarkEnd w:id="25"/>
     </w:p>
     <w:p>
       <w:pPr>
@@ -5759,9 +5748,9 @@
           <w:rFonts w:ascii="Tahoma" w:hAnsi="Tahoma" w:cs="Tahoma"/>
         </w:rPr>
       </w:pPr>
-      <w:bookmarkStart w:id="27" w:name="_Toc238707334"/>
-      <w:bookmarkStart w:id="28" w:name="_Toc462691755"/>
-      <w:bookmarkEnd w:id="27"/>
+      <w:bookmarkStart w:id="26" w:name="_Toc238707334"/>
+      <w:bookmarkStart w:id="27" w:name="_Toc462691755"/>
+      <w:bookmarkEnd w:id="26"/>
       <w:r>
         <w:rPr>
           <w:rFonts w:ascii="Tahoma" w:hAnsi="Tahoma" w:cs="Tahoma"/>
@@ -5769,7 +5758,7 @@
         <w:lastRenderedPageBreak/>
         <w:t>System Pages Flow</w:t>
       </w:r>
-      <w:bookmarkEnd w:id="28"/>
+      <w:bookmarkEnd w:id="27"/>
     </w:p>
     <w:p>
       <w:pPr>
@@ -5832,14 +5821,14 @@
           <w:rFonts w:ascii="Tahoma" w:hAnsi="Tahoma" w:cs="Tahoma"/>
         </w:rPr>
       </w:pPr>
-      <w:bookmarkStart w:id="29" w:name="_Toc462691756"/>
+      <w:bookmarkStart w:id="28" w:name="_Toc462691756"/>
       <w:r>
         <w:rPr>
           <w:rFonts w:ascii="Tahoma" w:hAnsi="Tahoma" w:cs="Tahoma"/>
         </w:rPr>
         <w:t>Functional Description</w:t>
       </w:r>
-      <w:bookmarkEnd w:id="29"/>
+      <w:bookmarkEnd w:id="28"/>
     </w:p>
     <w:p>
       <w:pPr>
@@ -5855,14 +5844,14 @@
           <w:rFonts w:ascii="Tahoma" w:hAnsi="Tahoma" w:cs="Tahoma"/>
         </w:rPr>
       </w:pPr>
-      <w:bookmarkStart w:id="30" w:name="_Toc462691757"/>
+      <w:bookmarkStart w:id="29" w:name="_Toc462691757"/>
       <w:r>
         <w:rPr>
           <w:rFonts w:ascii="Tahoma" w:hAnsi="Tahoma" w:cs="Tahoma"/>
         </w:rPr>
         <w:t>Đăng nhập</w:t>
       </w:r>
-      <w:bookmarkEnd w:id="30"/>
+      <w:bookmarkEnd w:id="29"/>
     </w:p>
     <w:p>
       <w:pPr>
@@ -6692,7 +6681,7 @@
           <w:rFonts w:ascii="Tahoma" w:hAnsi="Tahoma" w:cs="Tahoma"/>
         </w:rPr>
       </w:pPr>
-      <w:bookmarkStart w:id="31" w:name="_Toc462691758"/>
+      <w:bookmarkStart w:id="30" w:name="_Toc462691758"/>
       <w:r>
         <w:rPr>
           <w:rFonts w:ascii="Tahoma" w:hAnsi="Tahoma" w:cs="Tahoma"/>
@@ -6705,7 +6694,7 @@
         </w:rPr>
         <w:t>in nhắn</w:t>
       </w:r>
-      <w:bookmarkEnd w:id="31"/>
+      <w:bookmarkEnd w:id="30"/>
     </w:p>
     <w:p>
       <w:pPr>
@@ -9069,14 +9058,14 @@
           <w:rFonts w:ascii="Tahoma" w:hAnsi="Tahoma" w:cs="Tahoma"/>
         </w:rPr>
       </w:pPr>
-      <w:bookmarkStart w:id="32" w:name="_Toc462691759"/>
+      <w:bookmarkStart w:id="31" w:name="_Toc462691759"/>
       <w:r>
         <w:rPr>
           <w:rFonts w:ascii="Tahoma" w:hAnsi="Tahoma" w:cs="Tahoma"/>
         </w:rPr>
         <w:t>Quản lý thông tin cá nhân</w:t>
       </w:r>
-      <w:bookmarkEnd w:id="32"/>
+      <w:bookmarkEnd w:id="31"/>
     </w:p>
     <w:tbl>
       <w:tblPr>
@@ -12105,7 +12094,7 @@
           <w:rFonts w:ascii="Tahoma" w:hAnsi="Tahoma" w:cs="Tahoma"/>
         </w:rPr>
       </w:pPr>
-      <w:bookmarkStart w:id="33" w:name="_Toc462691760"/>
+      <w:bookmarkStart w:id="32" w:name="_Toc462691760"/>
       <w:r>
         <w:rPr>
           <w:rFonts w:ascii="Tahoma" w:hAnsi="Tahoma" w:cs="Tahoma"/>
@@ -12113,7 +12102,7 @@
         <w:lastRenderedPageBreak/>
         <w:t>Quản lý đề tài</w:t>
       </w:r>
-      <w:bookmarkEnd w:id="33"/>
+      <w:bookmarkEnd w:id="32"/>
     </w:p>
     <w:tbl>
       <w:tblPr>
@@ -12514,15 +12503,14 @@
       </w:pPr>
       <w:r>
         <w:rPr>
-          <w:rFonts w:cs="Tahoma"/>
           <w:noProof/>
           <w:lang w:val="en-US" w:eastAsia="ja-JP"/>
         </w:rPr>
         <w:drawing>
-          <wp:inline distT="0" distB="0" distL="0" distR="0" wp14:anchorId="3BD1D2F8" wp14:editId="6D05C23A">
-            <wp:extent cx="6505575" cy="3564890"/>
-            <wp:effectExtent l="0" t="0" r="9525" b="0"/>
-            <wp:docPr id="49" name="Picture 49"/>
+          <wp:inline distT="0" distB="0" distL="0" distR="0">
+            <wp:extent cx="6505575" cy="3565333"/>
+            <wp:effectExtent l="0" t="0" r="0" b="0"/>
+            <wp:docPr id="4" name="Picture 4" descr="https://scontent-sin6-1.xx.fbcdn.net/v/t34.0-12/14804740_951124041698482_1327851270_n.png?oh=a7854d07f6114518136a077c2228121e&amp;oe=580EDA4C"/>
             <wp:cNvGraphicFramePr>
               <a:graphicFrameLocks xmlns:a="http://schemas.openxmlformats.org/drawingml/2006/main" noChangeAspect="1"/>
             </wp:cNvGraphicFramePr>
@@ -12530,23 +12518,36 @@
               <a:graphicData uri="http://schemas.openxmlformats.org/drawingml/2006/picture">
                 <pic:pic xmlns:pic="http://schemas.openxmlformats.org/drawingml/2006/picture">
                   <pic:nvPicPr>
-                    <pic:cNvPr id="1" name=""/>
-                    <pic:cNvPicPr/>
+                    <pic:cNvPr id="0" name="Picture 12" descr="https://scontent-sin6-1.xx.fbcdn.net/v/t34.0-12/14804740_951124041698482_1327851270_n.png?oh=a7854d07f6114518136a077c2228121e&amp;oe=580EDA4C"/>
+                    <pic:cNvPicPr>
+                      <a:picLocks noChangeAspect="1" noChangeArrowheads="1"/>
+                    </pic:cNvPicPr>
                   </pic:nvPicPr>
                   <pic:blipFill>
-                    <a:blip r:embed="rId25"/>
+                    <a:blip r:embed="rId25">
+                      <a:extLst>
+                        <a:ext uri="{28A0092B-C50C-407E-A947-70E740481C1C}">
+                          <a14:useLocalDpi xmlns:a14="http://schemas.microsoft.com/office/drawing/2010/main" val="0"/>
+                        </a:ext>
+                      </a:extLst>
+                    </a:blip>
+                    <a:srcRect/>
                     <a:stretch>
                       <a:fillRect/>
                     </a:stretch>
                   </pic:blipFill>
-                  <pic:spPr>
+                  <pic:spPr bwMode="auto">
                     <a:xfrm>
                       <a:off x="0" y="0"/>
-                      <a:ext cx="6505575" cy="3564890"/>
+                      <a:ext cx="6505575" cy="3565333"/>
                     </a:xfrm>
                     <a:prstGeom prst="rect">
                       <a:avLst/>
                     </a:prstGeom>
+                    <a:noFill/>
+                    <a:ln>
+                      <a:noFill/>
+                    </a:ln>
                   </pic:spPr>
                 </pic:pic>
               </a:graphicData>
@@ -13855,15 +13856,14 @@
       </w:pPr>
       <w:r>
         <w:rPr>
-          <w:rFonts w:cs="Tahoma"/>
           <w:noProof/>
           <w:lang w:val="en-US" w:eastAsia="ja-JP"/>
         </w:rPr>
         <w:drawing>
-          <wp:inline distT="0" distB="0" distL="0" distR="0" wp14:anchorId="404C93FB" wp14:editId="59F5D125">
-            <wp:extent cx="6505575" cy="3473450"/>
-            <wp:effectExtent l="0" t="0" r="9525" b="0"/>
-            <wp:docPr id="50" name="Picture 50"/>
+          <wp:inline distT="0" distB="0" distL="0" distR="0">
+            <wp:extent cx="6505575" cy="3651088"/>
+            <wp:effectExtent l="0" t="0" r="0" b="6985"/>
+            <wp:docPr id="5" name="Picture 5" descr="https://scontent-sin6-1.xx.fbcdn.net/v/t34.0-12/14797396_951124091698477_1494235226_n.png?oh=825087e37e7d1ee3366c0b76c03b95b3&amp;oe=580DFED5"/>
             <wp:cNvGraphicFramePr>
               <a:graphicFrameLocks xmlns:a="http://schemas.openxmlformats.org/drawingml/2006/main" noChangeAspect="1"/>
             </wp:cNvGraphicFramePr>
@@ -13871,23 +13871,36 @@
               <a:graphicData uri="http://schemas.openxmlformats.org/drawingml/2006/picture">
                 <pic:pic xmlns:pic="http://schemas.openxmlformats.org/drawingml/2006/picture">
                   <pic:nvPicPr>
-                    <pic:cNvPr id="1" name=""/>
-                    <pic:cNvPicPr/>
+                    <pic:cNvPr id="0" name="Picture 14" descr="https://scontent-sin6-1.xx.fbcdn.net/v/t34.0-12/14797396_951124091698477_1494235226_n.png?oh=825087e37e7d1ee3366c0b76c03b95b3&amp;oe=580DFED5"/>
+                    <pic:cNvPicPr>
+                      <a:picLocks noChangeAspect="1" noChangeArrowheads="1"/>
+                    </pic:cNvPicPr>
                   </pic:nvPicPr>
                   <pic:blipFill>
-                    <a:blip r:embed="rId26"/>
+                    <a:blip r:embed="rId26">
+                      <a:extLst>
+                        <a:ext uri="{28A0092B-C50C-407E-A947-70E740481C1C}">
+                          <a14:useLocalDpi xmlns:a14="http://schemas.microsoft.com/office/drawing/2010/main" val="0"/>
+                        </a:ext>
+                      </a:extLst>
+                    </a:blip>
+                    <a:srcRect/>
                     <a:stretch>
                       <a:fillRect/>
                     </a:stretch>
                   </pic:blipFill>
-                  <pic:spPr>
+                  <pic:spPr bwMode="auto">
                     <a:xfrm>
                       <a:off x="0" y="0"/>
-                      <a:ext cx="6505575" cy="3473450"/>
+                      <a:ext cx="6505575" cy="3651088"/>
                     </a:xfrm>
                     <a:prstGeom prst="rect">
                       <a:avLst/>
                     </a:prstGeom>
+                    <a:noFill/>
+                    <a:ln>
+                      <a:noFill/>
+                    </a:ln>
                   </pic:spPr>
                 </pic:pic>
               </a:graphicData>
@@ -14782,6 +14795,7 @@
                 <w:szCs w:val="20"/>
                 <w:lang w:eastAsia="en-US"/>
               </w:rPr>
+              <w:lastRenderedPageBreak/>
               <w:t>Bạn có đồng ý đăng ký không</w:t>
             </w:r>
           </w:p>
@@ -14886,7 +14900,6 @@
                 <w:szCs w:val="20"/>
                 <w:lang w:eastAsia="en-US"/>
               </w:rPr>
-              <w:lastRenderedPageBreak/>
               <w:t>Screen Actions</w:t>
             </w:r>
           </w:p>
@@ -15500,6 +15513,7 @@
                 <w:szCs w:val="20"/>
                 <w:lang w:eastAsia="en-US"/>
               </w:rPr>
+              <w:lastRenderedPageBreak/>
               <w:t>Screen</w:t>
             </w:r>
           </w:p>
@@ -15555,7 +15569,6 @@
                 <w:szCs w:val="20"/>
                 <w:lang w:eastAsia="en-US"/>
               </w:rPr>
-              <w:lastRenderedPageBreak/>
               <w:t>Description</w:t>
             </w:r>
           </w:p>
@@ -16635,10 +16648,10 @@
           <w:rFonts w:ascii="Tahoma" w:hAnsi="Tahoma" w:cs="Tahoma"/>
         </w:rPr>
       </w:pPr>
-      <w:bookmarkStart w:id="34" w:name="OLE_LINK1"/>
-      <w:bookmarkStart w:id="35" w:name="OLE_LINK6"/>
-      <w:bookmarkStart w:id="36" w:name="OLE_LINK8"/>
-      <w:bookmarkStart w:id="37" w:name="OLE_LINK9"/>
+      <w:bookmarkStart w:id="33" w:name="OLE_LINK1"/>
+      <w:bookmarkStart w:id="34" w:name="OLE_LINK6"/>
+      <w:bookmarkStart w:id="35" w:name="OLE_LINK8"/>
+      <w:bookmarkStart w:id="36" w:name="OLE_LINK9"/>
       <w:r>
         <w:rPr>
           <w:rFonts w:ascii="Tahoma" w:hAnsi="Tahoma" w:cs="Tahoma"/>
@@ -17163,9 +17176,9 @@
                 <w:lang w:eastAsia="en-US"/>
               </w:rPr>
             </w:pPr>
-            <w:bookmarkStart w:id="38" w:name="OLE_LINK39"/>
-            <w:bookmarkStart w:id="39" w:name="OLE_LINK40"/>
-            <w:bookmarkStart w:id="40" w:name="OLE_LINK41"/>
+            <w:bookmarkStart w:id="37" w:name="OLE_LINK39"/>
+            <w:bookmarkStart w:id="38" w:name="OLE_LINK40"/>
+            <w:bookmarkStart w:id="39" w:name="OLE_LINK41"/>
             <w:r>
               <w:rPr>
                 <w:rFonts w:eastAsia="Calibri" w:cs="Tahoma"/>
@@ -17174,9 +17187,9 @@
               </w:rPr>
               <w:t xml:space="preserve"> Hiển thị mã sinh viên </w:t>
             </w:r>
+            <w:bookmarkEnd w:id="37"/>
             <w:bookmarkEnd w:id="38"/>
             <w:bookmarkEnd w:id="39"/>
-            <w:bookmarkEnd w:id="40"/>
           </w:p>
         </w:tc>
       </w:tr>
@@ -22204,7 +22217,7 @@
         </w:tc>
       </w:tr>
     </w:tbl>
-    <w:bookmarkEnd w:id="34"/>
+    <w:bookmarkEnd w:id="33"/>
     <w:p>
       <w:pPr>
         <w:pStyle w:val="Heading5"/>
@@ -22265,7 +22278,7 @@
             <v:path o:extrusionok="f" gradientshapeok="t" o:connecttype="rect"/>
             <o:lock v:ext="edit" aspectratio="t"/>
           </v:shapetype>
-          <v:shape id="_x0000_i1025" type="#_x0000_t75" style="width:512.05pt;height:263.25pt">
+          <v:shape id="_x0000_i1025" type="#_x0000_t75" style="width:512.25pt;height:263.25pt">
             <v:imagedata r:id="rId32" o:title="nhap diem"/>
           </v:shape>
         </w:pict>
@@ -23591,9 +23604,9 @@
         </w:tc>
       </w:tr>
     </w:tbl>
+    <w:bookmarkEnd w:id="34"/>
     <w:bookmarkEnd w:id="35"/>
     <w:bookmarkEnd w:id="36"/>
-    <w:bookmarkEnd w:id="37"/>
     <w:p>
       <w:pPr>
         <w:pStyle w:val="Heading3"/>
@@ -23618,6 +23631,8 @@
         <w:lastRenderedPageBreak/>
         <w:t>Tra cứu – thống kê</w:t>
       </w:r>
+      <w:bookmarkStart w:id="40" w:name="_GoBack"/>
+      <w:bookmarkEnd w:id="40"/>
     </w:p>
     <w:p>
       <w:pPr>
@@ -26735,7 +26750,7 @@
       <w:rPr>
         <w:noProof/>
       </w:rPr>
-      <w:t>10/10/2016</w:t>
+      <w:t>24/10/2016</w:t>
     </w:r>
     <w:r>
       <w:fldChar w:fldCharType="end"/>
@@ -26779,7 +26794,7 @@
       <w:rPr>
         <w:noProof/>
       </w:rPr>
-      <w:t>10/10/2016</w:t>
+      <w:t>24/10/2016</w:t>
     </w:r>
     <w:r>
       <w:fldChar w:fldCharType="end"/>
@@ -26809,7 +26824,7 @@
       <w:rPr>
         <w:noProof/>
       </w:rPr>
-      <w:t>20</w:t>
+      <w:t>28</w:t>
     </w:r>
     <w:r>
       <w:fldChar w:fldCharType="end"/>
@@ -31914,7 +31929,7 @@
 </file>
 
 <file path=customXml/itemProps1.xml><?xml version="1.0" encoding="utf-8"?>
-<ds:datastoreItem xmlns:ds="http://schemas.openxmlformats.org/officeDocument/2006/customXml" ds:itemID="{51CEE7C3-FB4B-4156-A716-D17ED0E1720F}">
+<ds:datastoreItem xmlns:ds="http://schemas.openxmlformats.org/officeDocument/2006/customXml" ds:itemID="{7B191325-753D-45FC-AD4F-9933F0FB6BEF}">
   <ds:schemaRefs>
     <ds:schemaRef ds:uri="http://schemas.openxmlformats.org/officeDocument/2006/bibliography"/>
   </ds:schemaRefs>

</xml_diff>